<commit_message>
update architecture and getDeed function
</commit_message>
<xml_diff>
--- a/Architecture.docx
+++ b/Architecture.docx
@@ -101,60 +101,23 @@
       <w:proofErr w:type="spellEnd"/>
     </w:p>
     <w:p>
-      <w:pPr>
-        <w:pStyle w:val="Heading2"/>
-      </w:pPr>
-      <w:r>
-        <w:t>- Logs</w:t>
-      </w:r>
-    </w:p>
-    <w:p>
-      <w:r>
-        <w:t xml:space="preserve">Columns: </w:t>
-      </w:r>
-      <w:r>
-        <w:br/>
-        <w:t xml:space="preserve">  - id (Primary key)</w:t>
-      </w:r>
-      <w:r>
-        <w:br/>
-        <w:t xml:space="preserve">  - sender_id (Users.id)</w:t>
-      </w:r>
-      <w:r>
-        <w:br/>
-      </w:r>
-      <w:r>
-        <w:t xml:space="preserve">  - recipient_id (Users.id)</w:t>
-      </w:r>
-      <w:r>
-        <w:br/>
-        <w:t xml:space="preserve">  - message (Text)</w:t>
-      </w:r>
-      <w:r>
-        <w:br/>
-        <w:t xml:space="preserve">  - message_type</w:t>
-      </w:r>
-      <w:r>
-        <w:br/>
-        <w:t xml:space="preserve">  - deed_id (Deeds.id / Null)</w:t>
-      </w:r>
-      <w:r>
-        <w:br/>
-        <w:t xml:space="preserve">  - </w:t>
-      </w:r>
-      <w:r>
-        <w:t>dispute_id (Deeds.id / Null)</w:t>
-      </w:r>
-      <w:r>
-        <w:br/>
-      </w:r>
+      <w:r>
+        <w:t xml:space="preserve"> - </w:t>
+      </w:r>
+      <w:proofErr w:type="spellStart"/>
+      <w:proofErr w:type="gramStart"/>
+      <w:r>
+        <w:t>isActive</w:t>
+      </w:r>
+      <w:proofErr w:type="spellEnd"/>
+      <w:proofErr w:type="gramEnd"/>
     </w:p>
     <w:p>
       <w:pPr>
         <w:pStyle w:val="Heading2"/>
       </w:pPr>
       <w:r>
-        <w:t>- Dispute Table</w:t>
+        <w:t>- Logs</w:t>
       </w:r>
     </w:p>
     <w:p>
@@ -167,60 +130,33 @@
       </w:r>
       <w:r>
         <w:br/>
-        <w:t xml:space="preserve">  - deed_id (Escrow.id)</w:t>
+        <w:t xml:space="preserve">  - sender_id (Users.id)</w:t>
       </w:r>
       <w:r>
         <w:br/>
-        <w:t xml:space="preserve">  - raised_by (Users.id)</w:t>
+        <w:t xml:space="preserve">  - recipient_id (Users.id)</w:t>
       </w:r>
       <w:r>
         <w:br/>
-        <w:t xml:space="preserve">  - reason (Text)</w:t>
+        <w:t xml:space="preserve">  - message (Text)</w:t>
       </w:r>
       <w:r>
         <w:br/>
-        <w:t xml:space="preserve">  </w:t>
-      </w:r>
-      <w:r>
-        <w:t>- resolution (Text)</w:t>
+        <w:t xml:space="preserve">  - message_type</w:t>
       </w:r>
       <w:r>
         <w:br/>
-        <w:t xml:space="preserve">  - status (ENUM: open, resolved, </w:t>
-      </w:r>
-      <w:proofErr w:type="gramStart"/>
-      <w:r>
-        <w:t>closed</w:t>
-      </w:r>
-      <w:proofErr w:type="gramEnd"/>
-      <w:r>
-        <w:t>)</w:t>
-      </w:r>
-    </w:p>
-    <w:p>
-      <w:r>
+        <w:t xml:space="preserve">  - deed_id (Deeds.id / Null)</w:t>
+      </w:r>
+      <w:r>
+        <w:br/>
         <w:t xml:space="preserve">  - </w:t>
       </w:r>
-      <w:proofErr w:type="spellStart"/>
-      <w:r>
-        <w:t>resolved_at</w:t>
-      </w:r>
-      <w:proofErr w:type="spellEnd"/>
-      <w:r>
-        <w:t xml:space="preserve"> (Time)</w:t>
-      </w:r>
-    </w:p>
-    <w:p>
-      <w:r>
-        <w:t xml:space="preserve">  - </w:t>
-      </w:r>
-      <w:proofErr w:type="spellStart"/>
-      <w:r>
-        <w:t>closed_at</w:t>
-      </w:r>
-      <w:proofErr w:type="spellEnd"/>
-      <w:r>
-        <w:t xml:space="preserve"> (Time)</w:t>
+      <w:r>
+        <w:t>dispute_id (Deeds.id / Null)</w:t>
+      </w:r>
+      <w:r>
+        <w:br/>
       </w:r>
     </w:p>
     <w:p>
@@ -228,8 +164,7 @@
         <w:pStyle w:val="Heading2"/>
       </w:pPr>
       <w:r>
-        <w:lastRenderedPageBreak/>
-        <w:t>- Deed</w:t>
+        <w:t>- Dispute Table</w:t>
       </w:r>
     </w:p>
     <w:p>
@@ -238,46 +173,61 @@
       </w:r>
       <w:r>
         <w:br/>
-        <w:t xml:space="preserve">  - title</w:t>
+        <w:t xml:space="preserve">  - id (Primary key)</w:t>
       </w:r>
       <w:r>
         <w:br/>
-        <w:t xml:space="preserve">  - description</w:t>
+        <w:t xml:space="preserve">  - deed_id (Escrow.id)</w:t>
       </w:r>
       <w:r>
         <w:br/>
-        <w:t xml:space="preserve">  - payment_method (ENUM: Ethereum, Solana, Ton)</w:t>
+        <w:t xml:space="preserve">  - raised_by (Users.id)</w:t>
       </w:r>
       <w:r>
         <w:br/>
-        <w:t xml:space="preserve">  - payment_type (ENUM: one_time, milestone)</w:t>
+        <w:t xml:space="preserve">  - reason (Text)</w:t>
       </w:r>
       <w:r>
         <w:br/>
-        <w:t xml:space="preserve">  - amount</w:t>
+        <w:t xml:space="preserve">  - resolution (Text)</w:t>
       </w:r>
       <w:r>
         <w:br/>
-        <w:t xml:space="preserve">  - timeline</w:t>
-      </w:r>
-      <w:r>
-        <w:br/>
-        <w:t xml:space="preserve">  - status (ENUM: pending, in_pro</w:t>
-      </w:r>
-      <w:r>
-        <w:t>gress, requested, completed, cancelled, disputed)</w:t>
-      </w:r>
-      <w:r>
-        <w:br/>
-        <w:t xml:space="preserve">  - buyer_id (Users.id)</w:t>
-      </w:r>
-      <w:r>
-        <w:br/>
-        <w:t xml:space="preserve">  - seller_id (Users.id)</w:t>
-      </w:r>
-      <w:r>
-        <w:br/>
-        <w:t xml:space="preserve">  - category</w:t>
+        <w:t xml:space="preserve">  - status (ENUM: open, resolved, </w:t>
+      </w:r>
+      <w:proofErr w:type="gramStart"/>
+      <w:r>
+        <w:t>closed</w:t>
+      </w:r>
+      <w:proofErr w:type="gramEnd"/>
+      <w:r>
+        <w:t>)</w:t>
+      </w:r>
+    </w:p>
+    <w:p>
+      <w:r>
+        <w:t xml:space="preserve">  - </w:t>
+      </w:r>
+      <w:proofErr w:type="spellStart"/>
+      <w:r>
+        <w:t>resolved_at</w:t>
+      </w:r>
+      <w:proofErr w:type="spellEnd"/>
+      <w:r>
+        <w:t xml:space="preserve"> (Time)</w:t>
+      </w:r>
+    </w:p>
+    <w:p>
+      <w:r>
+        <w:t xml:space="preserve">  - </w:t>
+      </w:r>
+      <w:proofErr w:type="spellStart"/>
+      <w:r>
+        <w:t>closed_at</w:t>
+      </w:r>
+      <w:proofErr w:type="spellEnd"/>
+      <w:r>
+        <w:t xml:space="preserve"> (Time)</w:t>
       </w:r>
     </w:p>
     <w:p>
@@ -285,7 +235,8 @@
         <w:pStyle w:val="Heading2"/>
       </w:pPr>
       <w:r>
-        <w:t>- DeedMilestone</w:t>
+        <w:lastRenderedPageBreak/>
+        <w:t>- Deed</w:t>
       </w:r>
     </w:p>
     <w:p>
@@ -294,11 +245,19 @@
       </w:r>
       <w:r>
         <w:br/>
-        <w:t xml:space="preserve">  - deed_id (Deeds.id)</w:t>
+        <w:t xml:space="preserve">  - title</w:t>
       </w:r>
       <w:r>
         <w:br/>
-        <w:t xml:space="preserve">  - name</w:t>
+        <w:t xml:space="preserve">  - description</w:t>
+      </w:r>
+      <w:r>
+        <w:br/>
+        <w:t xml:space="preserve">  - payment_method (ENUM: Ethereum, Solana, Ton)</w:t>
+      </w:r>
+      <w:r>
+        <w:br/>
+        <w:t xml:space="preserve">  - payment_type (ENUM: one_time, milestone)</w:t>
       </w:r>
       <w:r>
         <w:br/>
@@ -310,10 +269,19 @@
       </w:r>
       <w:r>
         <w:br/>
-        <w:t xml:space="preserve">  - status (ENUM: pending, in_progress, requested, completed, </w:t>
-      </w:r>
-      <w:r>
-        <w:t>cancelled)</w:t>
+        <w:t xml:space="preserve">  - status (ENUM: pending, in_progress, requested, completed, cancelled, disputed)</w:t>
+      </w:r>
+      <w:r>
+        <w:br/>
+        <w:t xml:space="preserve">  - buyer_id (Users.id)</w:t>
+      </w:r>
+      <w:r>
+        <w:br/>
+        <w:t xml:space="preserve">  - seller_id (Users.id)</w:t>
+      </w:r>
+      <w:r>
+        <w:br/>
+        <w:t xml:space="preserve">  - category</w:t>
       </w:r>
     </w:p>
     <w:p>
@@ -321,6 +289,39 @@
         <w:pStyle w:val="Heading2"/>
       </w:pPr>
       <w:r>
+        <w:t>- DeedMilestone</w:t>
+      </w:r>
+    </w:p>
+    <w:p>
+      <w:r>
+        <w:t xml:space="preserve">Columns: </w:t>
+      </w:r>
+      <w:r>
+        <w:br/>
+        <w:t xml:space="preserve">  - deed_id (Deeds.id)</w:t>
+      </w:r>
+      <w:r>
+        <w:br/>
+        <w:t xml:space="preserve">  - name</w:t>
+      </w:r>
+      <w:r>
+        <w:br/>
+        <w:t xml:space="preserve">  - amount</w:t>
+      </w:r>
+      <w:r>
+        <w:br/>
+        <w:t xml:space="preserve">  - timeline</w:t>
+      </w:r>
+      <w:r>
+        <w:br/>
+        <w:t xml:space="preserve">  - status (ENUM: pending, in_progress, requested, completed, cancelled)</w:t>
+      </w:r>
+    </w:p>
+    <w:p>
+      <w:pPr>
+        <w:pStyle w:val="Heading2"/>
+      </w:pPr>
+      <w:r>
         <w:t>- WorkSubmission</w:t>
       </w:r>
     </w:p>
@@ -367,10 +368,7 @@
     </w:p>
     <w:p>
       <w:r>
-        <w:t xml:space="preserve">  - POST /user/register – Register new us</w:t>
-      </w:r>
-      <w:r>
-        <w:t>ers.</w:t>
+        <w:t xml:space="preserve">  - POST /user/register – Register new users.</w:t>
       </w:r>
       <w:r>
         <w:br/>
@@ -418,13 +416,7 @@
         <w:rPr>
           <w:highlight w:val="lightGray"/>
         </w:rPr>
-        <w:t>Body Parame</w:t>
-      </w:r>
-      <w:r>
-        <w:rPr>
-          <w:highlight w:val="lightGray"/>
-        </w:rPr>
-        <w:t>ters</w:t>
+        <w:t>Body Parameters</w:t>
       </w:r>
       <w:r>
         <w:t>: first_name, last_name, password</w:t>
@@ -439,11 +431,6 @@
       </w:r>
     </w:p>
     <w:p>
-      <w:pPr>
-        <w:rPr>
-          <w:color w:val="FF0000"/>
-        </w:rPr>
-      </w:pPr>
       <w:r>
         <w:t xml:space="preserve">  - GET /deed – Get all deeds</w:t>
       </w:r>
@@ -523,35 +510,191 @@
       </w:r>
       <w:r>
         <w:br/>
-        <w:t xml:space="preserve">  - GET /deed/:id – Retrieve </w:t>
-      </w:r>
-      <w:r>
-        <w:t>a specific deed</w:t>
+        <w:t xml:space="preserve">  - GET /deed/:id – Retrieve a specific deed</w:t>
       </w:r>
       <w:r>
         <w:br/>
         <w:t xml:space="preserve">  - PATCH /deed/:id/update – Update deed details (change status).</w:t>
       </w:r>
-      <w:r>
-        <w:br/>
-        <w:t xml:space="preserve">  - </w:t>
-      </w:r>
+    </w:p>
+    <w:p>
+      <w:r>
+        <w:t xml:space="preserve"> </w:t>
+      </w:r>
+      <w:r>
+        <w:t xml:space="preserve"> </w:t>
+      </w:r>
+      <w:r>
+        <w:t>- POST /deed/</w:t>
+      </w:r>
+      <w:proofErr w:type="spellStart"/>
+      <w:r>
+        <w:t>requestFunds</w:t>
+      </w:r>
+      <w:proofErr w:type="spellEnd"/>
+      <w:r>
+        <w:t xml:space="preserve"> – Buyer can request full funds or </w:t>
+      </w:r>
+      <w:r>
+        <w:t xml:space="preserve">a </w:t>
+      </w:r>
+      <w:r>
+        <w:t>milestone</w:t>
+      </w:r>
+    </w:p>
+    <w:p>
+      <w:r>
+        <w:t xml:space="preserve">      </w:t>
+      </w:r>
+      <w:r>
+        <w:rPr>
+          <w:highlight w:val="lightGray"/>
+        </w:rPr>
+        <w:t>Body Parameters</w:t>
+      </w:r>
+      <w:r>
+        <w:t xml:space="preserve">: </w:t>
+      </w:r>
+      <w:proofErr w:type="spellStart"/>
+      <w:r>
+        <w:t>user_id</w:t>
+      </w:r>
+      <w:proofErr w:type="spellEnd"/>
+      <w:r>
+        <w:t xml:space="preserve">, </w:t>
+      </w:r>
+      <w:proofErr w:type="spellStart"/>
+      <w:r>
+        <w:t>deed_id</w:t>
+      </w:r>
+      <w:proofErr w:type="spellEnd"/>
+      <w:r>
+        <w:t xml:space="preserve">, </w:t>
+      </w:r>
+      <w:proofErr w:type="spellStart"/>
+      <w:r>
+        <w:t>milestone_id</w:t>
+      </w:r>
+      <w:proofErr w:type="spellEnd"/>
+    </w:p>
+    <w:p>
+      <w:r>
+        <w:t xml:space="preserve">  - POST /deed/</w:t>
+      </w:r>
+      <w:proofErr w:type="spellStart"/>
+      <w:r>
+        <w:t>releaseFunds</w:t>
+      </w:r>
+      <w:proofErr w:type="spellEnd"/>
+      <w:r>
+        <w:t xml:space="preserve"> - Seller</w:t>
+      </w:r>
+      <w:r>
+        <w:t xml:space="preserve"> can </w:t>
+      </w:r>
+      <w:r>
+        <w:t>release</w:t>
+      </w:r>
+      <w:r>
+        <w:t xml:space="preserve"> full funds or a milestone</w:t>
+      </w:r>
+    </w:p>
+    <w:p>
+      <w:r>
+        <w:t xml:space="preserve">      </w:t>
+      </w:r>
+      <w:r>
+        <w:rPr>
+          <w:highlight w:val="lightGray"/>
+        </w:rPr>
+        <w:t>Body Parameters</w:t>
+      </w:r>
+      <w:r>
+        <w:t xml:space="preserve">: </w:t>
+      </w:r>
+      <w:proofErr w:type="spellStart"/>
+      <w:r>
+        <w:t>user_id</w:t>
+      </w:r>
+      <w:proofErr w:type="spellEnd"/>
+      <w:r>
+        <w:t xml:space="preserve">, </w:t>
+      </w:r>
+      <w:proofErr w:type="spellStart"/>
+      <w:r>
+        <w:t>deed_id</w:t>
+      </w:r>
+      <w:proofErr w:type="spellEnd"/>
+      <w:r>
+        <w:t xml:space="preserve">, </w:t>
+      </w:r>
+      <w:proofErr w:type="spellStart"/>
+      <w:r>
+        <w:t>milestone_id</w:t>
+      </w:r>
+      <w:proofErr w:type="spellEnd"/>
+    </w:p>
+    <w:p>
+      <w:r>
+        <w:t xml:space="preserve">  - POST /deed/milestones/update/:</w:t>
+      </w:r>
+      <w:proofErr w:type="spellStart"/>
+      <w:r>
+        <w:t>milestone_id</w:t>
+      </w:r>
+      <w:proofErr w:type="spellEnd"/>
+      <w:r>
+        <w:t xml:space="preserve">   - Update the milestone information</w:t>
+      </w:r>
+    </w:p>
+    <w:p>
+      <w:r>
+        <w:t xml:space="preserve">      </w:t>
+      </w:r>
+      <w:r>
+        <w:rPr>
+          <w:highlight w:val="lightGray"/>
+        </w:rPr>
+        <w:t>Body Parameters</w:t>
+      </w:r>
+      <w:r>
+        <w:t xml:space="preserve">: </w:t>
+      </w:r>
+      <w:proofErr w:type="spellStart"/>
+      <w:r>
+        <w:t>milestone_name</w:t>
+      </w:r>
+      <w:proofErr w:type="spellEnd"/>
+      <w:r>
+        <w:t xml:space="preserve">, amount, timeline, </w:t>
+      </w:r>
+      <w:proofErr w:type="gramStart"/>
+      <w:r>
+        <w:t>status</w:t>
+      </w:r>
+      <w:r>
+        <w:t>(</w:t>
+      </w:r>
+      <w:proofErr w:type="gramEnd"/>
+      <w:r>
+        <w:t>‘pending’, ‘</w:t>
+      </w:r>
+      <w:proofErr w:type="spellStart"/>
+      <w:r>
+        <w:t>in_progress</w:t>
+      </w:r>
+      <w:proofErr w:type="spellEnd"/>
+      <w:r>
+        <w:t>’, ‘requested’, ‘completed’, ‘cancelled’)</w:t>
+      </w:r>
+    </w:p>
+    <w:p>
       <w:r>
         <w:rPr>
           <w:color w:val="FF0000"/>
         </w:rPr>
-        <w:t>[** Insert APIs for release fund</w:t>
-      </w:r>
-      <w:bookmarkStart w:id="0" w:name="_GoBack"/>
-      <w:bookmarkEnd w:id="0"/>
-      <w:r>
-        <w:rPr>
-          <w:color w:val="FF0000"/>
-        </w:rPr>
-        <w:t>s and request funds **]</w:t>
-      </w:r>
-    </w:p>
-    <w:p>
+        <w:t xml:space="preserve"> </w:t>
+      </w:r>
       <w:r>
         <w:rPr>
           <w:color w:val="FF0000"/>
@@ -563,28 +706,15 @@
       <w:pPr>
         <w:pStyle w:val="Heading2"/>
       </w:pPr>
-      <w:r>
-        <w:t>- Milestone</w:t>
+      <w:bookmarkStart w:id="0" w:name="_GoBack"/>
+      <w:bookmarkEnd w:id="0"/>
+      <w:r>
+        <w:t>- Work Submission</w:t>
       </w:r>
     </w:p>
     <w:p>
       <w:r>
-        <w:t xml:space="preserve">  - GET /milestone/</w:t>
-      </w:r>
-      <w:proofErr w:type="gramStart"/>
-      <w:r>
-        <w:t>:id</w:t>
-      </w:r>
-      <w:proofErr w:type="gramEnd"/>
-      <w:r>
-        <w:t xml:space="preserve"> – Get milestones based on deed id</w:t>
-      </w:r>
-      <w:r>
-        <w:br/>
-        <w:t xml:space="preserve">  - PATCH /milestone/:id/update – Update mile</w:t>
-      </w:r>
-      <w:r>
-        <w:t>stone status.</w:t>
+        <w:t xml:space="preserve">  - POST /submit – Seller submits a file with its link and description.</w:t>
       </w:r>
       <w:r>
         <w:br/>
@@ -597,48 +727,40 @@
         <w:t>Body Parameters</w:t>
       </w:r>
       <w:r>
-        <w:t>: status (‘</w:t>
-      </w:r>
-      <w:r>
-        <w:t>pending’</w:t>
-      </w:r>
-      <w:r>
-        <w:t>, ‘</w:t>
+        <w:t>: deed_id, file_link, description, userId</w:t>
+      </w:r>
+      <w:r>
+        <w:br/>
+        <w:t xml:space="preserve">  - PATCH /review/:deed_id – Buyer can approve, request revision, or report fraud.</w:t>
+      </w:r>
+      <w:r>
+        <w:br/>
+        <w:t xml:space="preserve">     </w:t>
+      </w:r>
+      <w:r>
+        <w:rPr>
+          <w:highlight w:val="lightGray"/>
+        </w:rPr>
+        <w:t>Body Parameters</w:t>
+      </w:r>
+      <w:r>
+        <w:t>: status (‘pending’, ‘approved’, ‘</w:t>
       </w:r>
       <w:proofErr w:type="spellStart"/>
       <w:r>
-        <w:t>in_progress</w:t>
+        <w:t>revision_requested</w:t>
       </w:r>
       <w:proofErr w:type="spellEnd"/>
       <w:r>
-        <w:t>’</w:t>
-      </w:r>
-      <w:r>
-        <w:t>, ‘</w:t>
-      </w:r>
-      <w:r>
-        <w:t>requested</w:t>
-      </w:r>
-      <w:r>
-        <w:t>’</w:t>
-      </w:r>
-      <w:r>
-        <w:t xml:space="preserve">, </w:t>
-      </w:r>
-      <w:r>
-        <w:t>‘</w:t>
-      </w:r>
-      <w:r>
-        <w:t>completed’</w:t>
-      </w:r>
-      <w:r>
-        <w:t>, ‘</w:t>
-      </w:r>
-      <w:r>
-        <w:t>cancelled’</w:t>
-      </w:r>
-      <w:r>
-        <w:t>)</w:t>
+        <w:t>’, ‘</w:t>
+      </w:r>
+      <w:proofErr w:type="spellStart"/>
+      <w:r>
+        <w:t>fraud_reported</w:t>
+      </w:r>
+      <w:proofErr w:type="spellEnd"/>
+      <w:r>
+        <w:t>’)</w:t>
       </w:r>
     </w:p>
     <w:p>
@@ -646,12 +768,12 @@
         <w:pStyle w:val="Heading2"/>
       </w:pPr>
       <w:r>
-        <w:t>- Work Submission</w:t>
+        <w:t>- Dispute</w:t>
       </w:r>
     </w:p>
     <w:p>
       <w:r>
-        <w:t xml:space="preserve">  - POST /submit – Seller submits a file with its link and description.</w:t>
+        <w:t xml:space="preserve">  - POST /dispute/create – Create a dispute.</w:t>
       </w:r>
       <w:r>
         <w:br/>
@@ -664,14 +786,15 @@
         <w:t>Body Parameters</w:t>
       </w:r>
       <w:r>
-        <w:t>: deed_id, file_link, description, userId</w:t>
+        <w:t>: deed_id, user_id, reason</w:t>
       </w:r>
       <w:r>
         <w:br/>
-        <w:t xml:space="preserve">  - PATCH /revie</w:t>
-      </w:r>
-      <w:r>
-        <w:t>w/:deed_id – Buyer can approve, request revision, or report fraud.</w:t>
+        <w:t xml:space="preserve">  - GET /dispute/:id – Get dispute status.</w:t>
+      </w:r>
+      <w:r>
+        <w:br/>
+        <w:t xml:space="preserve">  - PATCH /dispute/:id/update – Update dispute status.</w:t>
       </w:r>
       <w:r>
         <w:br/>
@@ -684,41 +807,7 @@
         <w:t>Body Parameters</w:t>
       </w:r>
       <w:r>
-        <w:t>: status (‘</w:t>
-      </w:r>
-      <w:r>
-        <w:t>pending’</w:t>
-      </w:r>
-      <w:r>
-        <w:t>, ‘</w:t>
-      </w:r>
-      <w:r>
-        <w:t>approved’</w:t>
-      </w:r>
-      <w:r>
-        <w:t>, ‘</w:t>
-      </w:r>
-      <w:proofErr w:type="spellStart"/>
-      <w:r>
-        <w:t>revision_requested</w:t>
-      </w:r>
-      <w:proofErr w:type="spellEnd"/>
-      <w:r>
-        <w:t>’</w:t>
-      </w:r>
-      <w:r>
-        <w:t>, ‘</w:t>
-      </w:r>
-      <w:proofErr w:type="spellStart"/>
-      <w:r>
-        <w:t>fraud_reported</w:t>
-      </w:r>
-      <w:proofErr w:type="spellEnd"/>
-      <w:r>
-        <w:t>’</w:t>
-      </w:r>
-      <w:r>
-        <w:t>)</w:t>
+        <w:t>: status (‘open’, ‘resolved’, ‘closed’)</w:t>
       </w:r>
     </w:p>
     <w:p>
@@ -726,12 +815,12 @@
         <w:pStyle w:val="Heading2"/>
       </w:pPr>
       <w:r>
-        <w:t>- Dispute</w:t>
+        <w:t>- Log</w:t>
       </w:r>
     </w:p>
     <w:p>
       <w:r>
-        <w:t xml:space="preserve">  - POST /dispute/create – Create a dispute.</w:t>
+        <w:t xml:space="preserve">  - POST /log/create – Create a message for the recipient.</w:t>
       </w:r>
       <w:r>
         <w:br/>
@@ -744,78 +833,7 @@
         <w:t>Body Parameters</w:t>
       </w:r>
       <w:r>
-        <w:t>: deed_id, user_id, reason</w:t>
-      </w:r>
-      <w:r>
-        <w:br/>
-        <w:t xml:space="preserve">  </w:t>
-      </w:r>
-      <w:r>
-        <w:t>- GET /dispute/:id – Get dispute status.</w:t>
-      </w:r>
-      <w:r>
-        <w:br/>
-        <w:t xml:space="preserve">  - PATCH /dispute/:id/update – Update dispute status.</w:t>
-      </w:r>
-      <w:r>
-        <w:br/>
-        <w:t xml:space="preserve">     </w:t>
-      </w:r>
-      <w:r>
-        <w:rPr>
-          <w:highlight w:val="lightGray"/>
-        </w:rPr>
-        <w:t>Body Parameters</w:t>
-      </w:r>
-      <w:r>
-        <w:t>: status (‘</w:t>
-      </w:r>
-      <w:r>
-        <w:t>open’</w:t>
-      </w:r>
-      <w:r>
-        <w:t>, ‘</w:t>
-      </w:r>
-      <w:r>
-        <w:t>resolved’</w:t>
-      </w:r>
-      <w:r>
-        <w:t>, ‘</w:t>
-      </w:r>
-      <w:r>
-        <w:t>closed’</w:t>
-      </w:r>
-      <w:r>
-        <w:t>)</w:t>
-      </w:r>
-    </w:p>
-    <w:p>
-      <w:pPr>
-        <w:pStyle w:val="Heading2"/>
-      </w:pPr>
-      <w:r>
-        <w:t>- Log</w:t>
-      </w:r>
-    </w:p>
-    <w:p>
-      <w:r>
-        <w:t xml:space="preserve">  - POST /log/create – Create a message for the recipient.</w:t>
-      </w:r>
-      <w:r>
-        <w:br/>
-        <w:t xml:space="preserve">     </w:t>
-      </w:r>
-      <w:r>
-        <w:rPr>
-          <w:highlight w:val="lightGray"/>
-        </w:rPr>
-        <w:t>Body Parameters</w:t>
-      </w:r>
-      <w:r>
-        <w:t>: sender_id, recipien</w:t>
-      </w:r>
-      <w:r>
-        <w:t>t_id, message, message_type, deed_id, dispute_id</w:t>
+        <w:t>: sender_id, recipient_id, message, message_type, deed_id, dispute_id</w:t>
       </w:r>
       <w:r>
         <w:br/>
@@ -12738,7 +12756,7 @@
 </file>
 
 <file path=customXml/itemProps1.xml><?xml version="1.0" encoding="utf-8"?>
-<ds:datastoreItem xmlns:ds="http://schemas.openxmlformats.org/officeDocument/2006/customXml" ds:itemID="{E266DD4D-1DC4-4619-BAF5-EA7CF665EEBB}">
+<ds:datastoreItem xmlns:ds="http://schemas.openxmlformats.org/officeDocument/2006/customXml" ds:itemID="{8085D40F-AB93-4C07-A073-DA1DFC941333}">
   <ds:schemaRefs>
     <ds:schemaRef ds:uri="http://schemas.openxmlformats.org/officeDocument/2006/bibliography"/>
   </ds:schemaRefs>

</xml_diff>

<commit_message>
add user activity feature, update createDeed
</commit_message>
<xml_diff>
--- a/Architecture.docx
+++ b/Architecture.docx
@@ -381,8 +381,26 @@
         <w:t>Body Parameters</w:t>
       </w:r>
       <w:r>
-        <w:t>: first_name, last_name, email, password</w:t>
-      </w:r>
+        <w:t xml:space="preserve">: </w:t>
+      </w:r>
+      <w:proofErr w:type="spellStart"/>
+      <w:r>
+        <w:t>first_name</w:t>
+      </w:r>
+      <w:proofErr w:type="spellEnd"/>
+      <w:r>
+        <w:t xml:space="preserve">, </w:t>
+      </w:r>
+      <w:proofErr w:type="spellStart"/>
+      <w:r>
+        <w:t>last_name</w:t>
+      </w:r>
+      <w:proofErr w:type="spellEnd"/>
+      <w:r>
+        <w:t>, email, password</w:t>
+      </w:r>
+    </w:p>
+    <w:p>
       <w:r>
         <w:br/>
         <w:t xml:space="preserve">  - POST /user/login – User login and token generation.</w:t>
@@ -400,13 +418,87 @@
       <w:r>
         <w:t>: email, password</w:t>
       </w:r>
-      <w:r>
+    </w:p>
+    <w:p>
+      <w:r>
+        <w:t xml:space="preserve">    </w:t>
+      </w:r>
+      <w:r>
+        <w:t xml:space="preserve"> </w:t>
+      </w:r>
+      <w:r>
+        <w:rPr>
+          <w:highlight w:val="lightGray"/>
+        </w:rPr>
+        <w:t>Response</w:t>
+      </w:r>
+      <w:r>
+        <w:t>: id (with this user id, please call all APIs), and other user model variables (</w:t>
+      </w:r>
+      <w:proofErr w:type="spellStart"/>
+      <w:r>
+        <w:t>first_name</w:t>
+      </w:r>
+      <w:proofErr w:type="spellEnd"/>
+      <w:r>
+        <w:t xml:space="preserve">, </w:t>
+      </w:r>
+      <w:proofErr w:type="spellStart"/>
+      <w:r>
+        <w:t>last_name</w:t>
+      </w:r>
+      <w:proofErr w:type="spellEnd"/>
+      <w:r>
+        <w:t xml:space="preserve">, </w:t>
+      </w:r>
+      <w:proofErr w:type="spellStart"/>
+      <w:r>
+        <w:t>nick_name</w:t>
+      </w:r>
+      <w:proofErr w:type="spellEnd"/>
+      <w:r>
+        <w:t xml:space="preserve">, </w:t>
+      </w:r>
+      <w:r>
+        <w:t>email</w:t>
+      </w:r>
+      <w:r>
+        <w:t xml:space="preserve">, </w:t>
+      </w:r>
+      <w:r>
+        <w:t>password</w:t>
+      </w:r>
+      <w:r>
+        <w:t>)</w:t>
+      </w:r>
+    </w:p>
+    <w:p>
+      <w:r>
+        <w:lastRenderedPageBreak/>
         <w:br/>
-        <w:t xml:space="preserve">  - GET /user/:id – Get user profile.</w:t>
-      </w:r>
+        <w:t xml:space="preserve">  - GET /user/</w:t>
+      </w:r>
+      <w:proofErr w:type="gramStart"/>
+      <w:r>
+        <w:t>:id</w:t>
+      </w:r>
+      <w:proofErr w:type="gramEnd"/>
+      <w:r>
+        <w:t xml:space="preserve"> – Get user profile.</w:t>
+      </w:r>
+    </w:p>
+    <w:p>
       <w:r>
         <w:br/>
-        <w:t xml:space="preserve">  - PATCH /user/:id – Update user detail.</w:t>
+        <w:t xml:space="preserve">  - PATCH /user/</w:t>
+      </w:r>
+      <w:proofErr w:type="gramStart"/>
+      <w:r>
+        <w:t>:id</w:t>
+      </w:r>
+      <w:proofErr w:type="gramEnd"/>
+      <w:r>
+        <w:t xml:space="preserve"> – Update user detail.</w:t>
       </w:r>
       <w:r>
         <w:br/>
@@ -419,8 +511,123 @@
         <w:t>Body Parameters</w:t>
       </w:r>
       <w:r>
-        <w:t>: first_name, last_name, password</w:t>
-      </w:r>
+        <w:t xml:space="preserve">: </w:t>
+      </w:r>
+      <w:proofErr w:type="spellStart"/>
+      <w:r>
+        <w:t>first_name</w:t>
+      </w:r>
+      <w:proofErr w:type="spellEnd"/>
+      <w:r>
+        <w:t xml:space="preserve">, </w:t>
+      </w:r>
+      <w:proofErr w:type="spellStart"/>
+      <w:r>
+        <w:t>last_name</w:t>
+      </w:r>
+      <w:proofErr w:type="spellEnd"/>
+      <w:r>
+        <w:t>, password</w:t>
+      </w:r>
+    </w:p>
+    <w:p>
+      <w:r>
+        <w:t xml:space="preserve">  - GET /user/activity/</w:t>
+      </w:r>
+      <w:proofErr w:type="gramStart"/>
+      <w:r>
+        <w:t>:</w:t>
+      </w:r>
+      <w:proofErr w:type="spellStart"/>
+      <w:r>
+        <w:t>userId</w:t>
+      </w:r>
+      <w:proofErr w:type="spellEnd"/>
+      <w:proofErr w:type="gramEnd"/>
+      <w:r>
+        <w:t xml:space="preserve"> – Get the User activity (</w:t>
+      </w:r>
+      <w:r>
+        <w:t xml:space="preserve">count of </w:t>
+      </w:r>
+      <w:proofErr w:type="spellStart"/>
+      <w:r>
+        <w:t>activeD</w:t>
+      </w:r>
+      <w:r>
+        <w:t>eeds</w:t>
+      </w:r>
+      <w:proofErr w:type="spellEnd"/>
+      <w:r>
+        <w:t xml:space="preserve">, </w:t>
+      </w:r>
+      <w:proofErr w:type="spellStart"/>
+      <w:r>
+        <w:t>completeDeeds</w:t>
+      </w:r>
+      <w:proofErr w:type="spellEnd"/>
+      <w:r>
+        <w:t xml:space="preserve">, </w:t>
+      </w:r>
+      <w:proofErr w:type="spellStart"/>
+      <w:r>
+        <w:t>totalDeeds</w:t>
+      </w:r>
+      <w:proofErr w:type="spellEnd"/>
+      <w:r>
+        <w:t xml:space="preserve"> and </w:t>
+      </w:r>
+      <w:proofErr w:type="spellStart"/>
+      <w:r>
+        <w:t>totalMoney</w:t>
+      </w:r>
+      <w:proofErr w:type="spellEnd"/>
+      <w:r>
+        <w:t>)</w:t>
+      </w:r>
+    </w:p>
+    <w:p>
+      <w:r>
+        <w:t xml:space="preserve">    </w:t>
+      </w:r>
+      <w:r>
+        <w:rPr>
+          <w:highlight w:val="lightGray"/>
+        </w:rPr>
+        <w:t>Response</w:t>
+      </w:r>
+      <w:r>
+        <w:t xml:space="preserve">: </w:t>
+      </w:r>
+      <w:proofErr w:type="spellStart"/>
+      <w:r>
+        <w:t>totalDeeds</w:t>
+      </w:r>
+      <w:proofErr w:type="spellEnd"/>
+      <w:r>
+        <w:t xml:space="preserve">, </w:t>
+      </w:r>
+      <w:proofErr w:type="spellStart"/>
+      <w:r>
+        <w:t>totalMoney</w:t>
+      </w:r>
+      <w:proofErr w:type="spellEnd"/>
+      <w:r>
+        <w:t xml:space="preserve">, </w:t>
+      </w:r>
+      <w:proofErr w:type="spellStart"/>
+      <w:r>
+        <w:t>activeDeeds</w:t>
+      </w:r>
+      <w:proofErr w:type="spellEnd"/>
+      <w:r>
+        <w:t xml:space="preserve">, </w:t>
+      </w:r>
+      <w:proofErr w:type="spellStart"/>
+      <w:r>
+        <w:t>completedDeeds</w:t>
+      </w:r>
+      <w:proofErr w:type="spellEnd"/>
     </w:p>
     <w:p>
       <w:pPr>
@@ -434,15 +641,16 @@
       <w:r>
         <w:t xml:space="preserve">  - GET /deed – Get all deeds</w:t>
       </w:r>
+    </w:p>
+    <w:p>
+      <w:bookmarkStart w:id="0" w:name="_GoBack"/>
+      <w:bookmarkEnd w:id="0"/>
       <w:r>
         <w:br/>
         <w:t xml:space="preserve">  - POST /deed/create – Create a new deed.</w:t>
       </w:r>
       <w:r>
         <w:br/>
-      </w:r>
-      <w:r>
-        <w:lastRenderedPageBreak/>
         <w:t xml:space="preserve">     </w:t>
       </w:r>
       <w:r>
@@ -463,6 +671,19 @@
         <w:t xml:space="preserve">, title, description, </w:t>
       </w:r>
       <w:proofErr w:type="spellStart"/>
+      <w:proofErr w:type="gramStart"/>
+      <w:r>
+        <w:t>buySellType</w:t>
+      </w:r>
+      <w:proofErr w:type="spellEnd"/>
+      <w:r>
+        <w:t>(</w:t>
+      </w:r>
+      <w:proofErr w:type="gramEnd"/>
+      <w:r>
+        <w:t xml:space="preserve">“BUY” or “SELL”), </w:t>
+      </w:r>
+      <w:proofErr w:type="spellStart"/>
       <w:r>
         <w:t>payment_method</w:t>
       </w:r>
@@ -482,41 +703,38 @@
         <w:t xml:space="preserve"> (</w:t>
       </w:r>
       <w:r>
-        <w:t>[{</w:t>
-      </w:r>
-      <w:proofErr w:type="spellStart"/>
-      <w:r>
-        <w:t>deed_id</w:t>
-      </w:r>
-      <w:proofErr w:type="spellEnd"/>
-      <w:r>
-        <w:t>, name, amount, timeline}, {</w:t>
-      </w:r>
-      <w:proofErr w:type="spellStart"/>
-      <w:r>
-        <w:t>deed_id</w:t>
-      </w:r>
-      <w:proofErr w:type="spellEnd"/>
-      <w:r>
-        <w:t>, name, amount, timeline</w:t>
+        <w:t>[{name, amount, timeline}, { name, amount, timeline}, ...])</w:t>
+      </w:r>
+    </w:p>
+    <w:p>
+      <w:r>
+        <w:br/>
+        <w:t xml:space="preserve">  - GET /deed/</w:t>
       </w:r>
       <w:proofErr w:type="gramStart"/>
       <w:r>
-        <w:t>}, ...]</w:t>
+        <w:t>:id</w:t>
       </w:r>
       <w:proofErr w:type="gramEnd"/>
       <w:r>
-        <w:t>)</w:t>
-      </w:r>
+        <w:t xml:space="preserve"> – Retrieve a specific deed</w:t>
+      </w:r>
+    </w:p>
+    <w:p>
       <w:r>
         <w:br/>
-        <w:t xml:space="preserve">  - GET /deed/:id – Retrieve a specific deed</w:t>
-      </w:r>
-      <w:r>
-        <w:br/>
-        <w:t xml:space="preserve">  - PATCH /deed/:id/update – Update deed details (change status).</w:t>
+        <w:t xml:space="preserve">  - PATCH /deed/</w:t>
+      </w:r>
+      <w:proofErr w:type="gramStart"/>
+      <w:r>
+        <w:t>:id</w:t>
+      </w:r>
+      <w:proofErr w:type="gramEnd"/>
+      <w:r>
+        <w:t>/update – Update deed details (change status).</w:t>
       </w:r>
     </w:p>
+    <w:p/>
     <w:p>
       <w:r>
         <w:t xml:space="preserve"> </w:t>
@@ -577,6 +795,7 @@
       </w:r>
       <w:proofErr w:type="spellEnd"/>
     </w:p>
+    <w:p/>
     <w:p>
       <w:r>
         <w:t xml:space="preserve">  - POST /deed/</w:t>
@@ -587,16 +806,7 @@
       </w:r>
       <w:proofErr w:type="spellEnd"/>
       <w:r>
-        <w:t xml:space="preserve"> - Seller</w:t>
-      </w:r>
-      <w:r>
-        <w:t xml:space="preserve"> can </w:t>
-      </w:r>
-      <w:r>
-        <w:t>release</w:t>
-      </w:r>
-      <w:r>
-        <w:t xml:space="preserve"> full funds or a milestone</w:t>
+        <w:t xml:space="preserve"> - Seller can release full funds or a milestone</w:t>
       </w:r>
     </w:p>
     <w:p>
@@ -634,6 +844,7 @@
       </w:r>
       <w:proofErr w:type="spellEnd"/>
     </w:p>
+    <w:p/>
     <w:p>
       <w:r>
         <w:t xml:space="preserve">  - POST /deed/milestones/update/:</w:t>
@@ -670,10 +881,7 @@
       </w:r>
       <w:proofErr w:type="gramStart"/>
       <w:r>
-        <w:t>status</w:t>
-      </w:r>
-      <w:r>
-        <w:t>(</w:t>
+        <w:t>status(</w:t>
       </w:r>
       <w:proofErr w:type="gramEnd"/>
       <w:r>
@@ -689,6 +897,11 @@
       </w:r>
     </w:p>
     <w:p>
+      <w:pPr>
+        <w:rPr>
+          <w:color w:val="FF0000"/>
+        </w:rPr>
+      </w:pPr>
       <w:r>
         <w:rPr>
           <w:color w:val="FF0000"/>
@@ -699,22 +912,136 @@
         <w:rPr>
           <w:color w:val="FF0000"/>
         </w:rPr>
-        <w:t xml:space="preserve">  - [** Get the Copy Link idea**]</w:t>
+        <w:t xml:space="preserve">  </w:t>
+      </w:r>
+    </w:p>
+    <w:p>
+      <w:pPr>
+        <w:rPr>
+          <w:color w:val="FF0000"/>
+        </w:rPr>
+      </w:pPr>
+    </w:p>
+    <w:p>
+      <w:r>
+        <w:lastRenderedPageBreak/>
+        <w:t xml:space="preserve">- </w:t>
+      </w:r>
+      <w:r>
+        <w:rPr>
+          <w:rFonts w:asciiTheme="majorHAnsi" w:hAnsiTheme="majorHAnsi" w:cstheme="majorHAnsi"/>
+          <w:b/>
+          <w:color w:val="548DD4" w:themeColor="text2" w:themeTint="99"/>
+          <w:sz w:val="28"/>
+        </w:rPr>
+        <w:t>Work Submission</w:t>
+      </w:r>
+    </w:p>
+    <w:p>
+      <w:r>
+        <w:t xml:space="preserve">  - POST </w:t>
+      </w:r>
+      <w:r>
+        <w:t>/work</w:t>
+      </w:r>
+      <w:r>
+        <w:t>/submit – Seller submits a file with its link and description.</w:t>
+      </w:r>
+      <w:r>
+        <w:br/>
+        <w:t xml:space="preserve">     </w:t>
+      </w:r>
+      <w:r>
+        <w:rPr>
+          <w:highlight w:val="lightGray"/>
+        </w:rPr>
+        <w:t>Body Parameters</w:t>
+      </w:r>
+      <w:r>
+        <w:t xml:space="preserve">: </w:t>
+      </w:r>
+      <w:proofErr w:type="spellStart"/>
+      <w:r>
+        <w:t>deed_id</w:t>
+      </w:r>
+      <w:proofErr w:type="spellEnd"/>
+      <w:r>
+        <w:t xml:space="preserve">, </w:t>
+      </w:r>
+      <w:proofErr w:type="spellStart"/>
+      <w:r>
+        <w:t>file_link</w:t>
+      </w:r>
+      <w:proofErr w:type="spellEnd"/>
+      <w:r>
+        <w:t xml:space="preserve">, description, </w:t>
+      </w:r>
+      <w:proofErr w:type="spellStart"/>
+      <w:r>
+        <w:t>userId</w:t>
+      </w:r>
+      <w:proofErr w:type="spellEnd"/>
+    </w:p>
+    <w:p>
+      <w:r>
+        <w:br/>
+        <w:t xml:space="preserve">  - PATCH </w:t>
+      </w:r>
+      <w:r>
+        <w:t>/work</w:t>
+      </w:r>
+      <w:r>
+        <w:t>/review/:</w:t>
+      </w:r>
+      <w:proofErr w:type="spellStart"/>
+      <w:r>
+        <w:t>deed_id</w:t>
+      </w:r>
+      <w:proofErr w:type="spellEnd"/>
+      <w:r>
+        <w:t xml:space="preserve"> – Buyer can approve, request revision, or report fraud.</w:t>
+      </w:r>
+      <w:r>
+        <w:br/>
+        <w:t xml:space="preserve">     </w:t>
+      </w:r>
+      <w:r>
+        <w:rPr>
+          <w:highlight w:val="lightGray"/>
+        </w:rPr>
+        <w:t>Body Parameters</w:t>
+      </w:r>
+      <w:r>
+        <w:t>: status (‘pending’, ‘approved’, ‘</w:t>
+      </w:r>
+      <w:proofErr w:type="spellStart"/>
+      <w:r>
+        <w:t>revision_requested</w:t>
+      </w:r>
+      <w:proofErr w:type="spellEnd"/>
+      <w:r>
+        <w:t>’, ‘</w:t>
+      </w:r>
+      <w:proofErr w:type="spellStart"/>
+      <w:r>
+        <w:t>fraud_reported</w:t>
+      </w:r>
+      <w:proofErr w:type="spellEnd"/>
+      <w:r>
+        <w:t>’)</w:t>
       </w:r>
     </w:p>
     <w:p>
       <w:pPr>
         <w:pStyle w:val="Heading2"/>
       </w:pPr>
-      <w:bookmarkStart w:id="0" w:name="_GoBack"/>
-      <w:bookmarkEnd w:id="0"/>
-      <w:r>
-        <w:t>- Work Submission</w:t>
+      <w:r>
+        <w:t>- Dispute</w:t>
       </w:r>
     </w:p>
     <w:p>
       <w:r>
-        <w:t xml:space="preserve">  - POST /submit – Seller submits a file with its link and description.</w:t>
+        <w:t xml:space="preserve">  - POST /dispute/create – Create a dispute.</w:t>
       </w:r>
       <w:r>
         <w:br/>
@@ -727,11 +1054,51 @@
         <w:t>Body Parameters</w:t>
       </w:r>
       <w:r>
-        <w:t>: deed_id, file_link, description, userId</w:t>
-      </w:r>
+        <w:t xml:space="preserve">: </w:t>
+      </w:r>
+      <w:proofErr w:type="spellStart"/>
+      <w:r>
+        <w:t>deed_id</w:t>
+      </w:r>
+      <w:proofErr w:type="spellEnd"/>
+      <w:r>
+        <w:t xml:space="preserve">, </w:t>
+      </w:r>
+      <w:proofErr w:type="spellStart"/>
+      <w:r>
+        <w:t>user_id</w:t>
+      </w:r>
+      <w:proofErr w:type="spellEnd"/>
+      <w:r>
+        <w:t>, reason</w:t>
+      </w:r>
+    </w:p>
+    <w:p>
       <w:r>
         <w:br/>
-        <w:t xml:space="preserve">  - PATCH /review/:deed_id – Buyer can approve, request revision, or report fraud.</w:t>
+        <w:t xml:space="preserve">  - GET /dispute/</w:t>
+      </w:r>
+      <w:proofErr w:type="gramStart"/>
+      <w:r>
+        <w:t>:id</w:t>
+      </w:r>
+      <w:proofErr w:type="gramEnd"/>
+      <w:r>
+        <w:t xml:space="preserve"> – Get dispute status.</w:t>
+      </w:r>
+    </w:p>
+    <w:p>
+      <w:r>
+        <w:br/>
+        <w:t xml:space="preserve">  - PATCH /dispute/</w:t>
+      </w:r>
+      <w:proofErr w:type="gramStart"/>
+      <w:r>
+        <w:t>:id</w:t>
+      </w:r>
+      <w:proofErr w:type="gramEnd"/>
+      <w:r>
+        <w:t>/update – Update dispute status.</w:t>
       </w:r>
       <w:r>
         <w:br/>
@@ -744,23 +1111,7 @@
         <w:t>Body Parameters</w:t>
       </w:r>
       <w:r>
-        <w:t>: status (‘pending’, ‘approved’, ‘</w:t>
-      </w:r>
-      <w:proofErr w:type="spellStart"/>
-      <w:r>
-        <w:t>revision_requested</w:t>
-      </w:r>
-      <w:proofErr w:type="spellEnd"/>
-      <w:r>
-        <w:t>’, ‘</w:t>
-      </w:r>
-      <w:proofErr w:type="spellStart"/>
-      <w:r>
-        <w:t>fraud_reported</w:t>
-      </w:r>
-      <w:proofErr w:type="spellEnd"/>
-      <w:r>
-        <w:t>’)</w:t>
+        <w:t>: status (‘open’, ‘resolved’, ‘closed’)</w:t>
       </w:r>
     </w:p>
     <w:p>
@@ -768,12 +1119,12 @@
         <w:pStyle w:val="Heading2"/>
       </w:pPr>
       <w:r>
-        <w:t>- Dispute</w:t>
+        <w:t>- Log</w:t>
       </w:r>
     </w:p>
     <w:p>
       <w:r>
-        <w:t xml:space="preserve">  - POST /dispute/create – Create a dispute.</w:t>
+        <w:t xml:space="preserve">  - POST /log/create – Create a message for the recipient.</w:t>
       </w:r>
       <w:r>
         <w:br/>
@@ -786,58 +1137,42 @@
         <w:t>Body Parameters</w:t>
       </w:r>
       <w:r>
-        <w:t>: deed_id, user_id, reason</w:t>
-      </w:r>
-      <w:r>
-        <w:br/>
-        <w:t xml:space="preserve">  - GET /dispute/:id – Get dispute status.</w:t>
-      </w:r>
-      <w:r>
-        <w:br/>
-        <w:t xml:space="preserve">  - PATCH /dispute/:id/update – Update dispute status.</w:t>
-      </w:r>
-      <w:r>
-        <w:br/>
-        <w:t xml:space="preserve">     </w:t>
-      </w:r>
-      <w:r>
-        <w:rPr>
-          <w:highlight w:val="lightGray"/>
-        </w:rPr>
-        <w:t>Body Parameters</w:t>
-      </w:r>
-      <w:r>
-        <w:t>: status (‘open’, ‘resolved’, ‘closed’)</w:t>
-      </w:r>
+        <w:t xml:space="preserve">: sender_id, recipient_id, message, </w:t>
+      </w:r>
+      <w:proofErr w:type="spellStart"/>
+      <w:r>
+        <w:t>message_type</w:t>
+      </w:r>
+      <w:proofErr w:type="spellEnd"/>
+      <w:r>
+        <w:t xml:space="preserve">, </w:t>
+      </w:r>
+      <w:proofErr w:type="spellStart"/>
+      <w:r>
+        <w:t>deed_id</w:t>
+      </w:r>
+      <w:proofErr w:type="spellEnd"/>
+      <w:r>
+        <w:t xml:space="preserve">, </w:t>
+      </w:r>
+      <w:proofErr w:type="spellStart"/>
+      <w:r>
+        <w:t>dispute_id</w:t>
+      </w:r>
+      <w:proofErr w:type="spellEnd"/>
     </w:p>
     <w:p>
-      <w:pPr>
-        <w:pStyle w:val="Heading2"/>
-      </w:pPr>
-      <w:r>
-        <w:t>- Log</w:t>
-      </w:r>
-    </w:p>
-    <w:p>
-      <w:r>
-        <w:t xml:space="preserve">  - POST /log/create – Create a message for the recipient.</w:t>
-      </w:r>
       <w:r>
         <w:br/>
-        <w:t xml:space="preserve">     </w:t>
-      </w:r>
-      <w:r>
-        <w:rPr>
-          <w:highlight w:val="lightGray"/>
-        </w:rPr>
-        <w:t>Body Parameters</w:t>
-      </w:r>
-      <w:r>
-        <w:t>: sender_id, recipient_id, message, message_type, deed_id, dispute_id</w:t>
-      </w:r>
-      <w:r>
-        <w:br/>
-        <w:t xml:space="preserve">  - GET /log/:id – Get all messages related to user Id</w:t>
+        <w:t xml:space="preserve">  - GET /log/</w:t>
+      </w:r>
+      <w:proofErr w:type="gramStart"/>
+      <w:r>
+        <w:t>:id</w:t>
+      </w:r>
+      <w:proofErr w:type="gramEnd"/>
+      <w:r>
+        <w:t xml:space="preserve"> – Get all messages related to user Id</w:t>
       </w:r>
     </w:p>
     <w:sectPr>
@@ -12756,7 +13091,7 @@
 </file>
 
 <file path=customXml/itemProps1.xml><?xml version="1.0" encoding="utf-8"?>
-<ds:datastoreItem xmlns:ds="http://schemas.openxmlformats.org/officeDocument/2006/customXml" ds:itemID="{8085D40F-AB93-4C07-A073-DA1DFC941333}">
+<ds:datastoreItem xmlns:ds="http://schemas.openxmlformats.org/officeDocument/2006/customXml" ds:itemID="{6C9AB552-5E22-4FA8-A34A-15FAA8B9CC75}">
   <ds:schemaRefs>
     <ds:schemaRef ds:uri="http://schemas.openxmlformats.org/officeDocument/2006/bibliography"/>
   </ds:schemaRefs>

</xml_diff>

<commit_message>
add faq feature, get all user, add notification isRead
</commit_message>
<xml_diff>
--- a/Architecture.docx
+++ b/Architecture.docx
@@ -368,6 +368,17 @@
     </w:p>
     <w:p>
       <w:r>
+        <w:t xml:space="preserve"> </w:t>
+      </w:r>
+      <w:r>
+        <w:t xml:space="preserve"> </w:t>
+      </w:r>
+      <w:r>
+        <w:t>- GET /user – Get all users</w:t>
+      </w:r>
+    </w:p>
+    <w:p>
+      <w:r>
         <w:t xml:space="preserve">  - POST /user/register – Register new users.</w:t>
       </w:r>
       <w:r>
@@ -643,8 +654,6 @@
       </w:r>
     </w:p>
     <w:p>
-      <w:bookmarkStart w:id="0" w:name="_GoBack"/>
-      <w:bookmarkEnd w:id="0"/>
       <w:r>
         <w:br/>
         <w:t xml:space="preserve">  - POST /deed/create – Create a new deed.</w:t>
@@ -1127,6 +1136,20 @@
         <w:t xml:space="preserve">  - POST /log/create – Create a message for the recipient.</w:t>
       </w:r>
       <w:r>
+        <w:t xml:space="preserve"> (This is used for Share Copy link feature</w:t>
+      </w:r>
+      <w:r>
+        <w:t xml:space="preserve">. Users can send a request with </w:t>
+      </w:r>
+      <w:proofErr w:type="spellStart"/>
+      <w:r>
+        <w:t>deed_id</w:t>
+      </w:r>
+      <w:proofErr w:type="spellEnd"/>
+      <w:r>
+        <w:t>)</w:t>
+      </w:r>
+      <w:r>
         <w:br/>
         <w:t xml:space="preserve">     </w:t>
       </w:r>
@@ -1137,7 +1160,31 @@
         <w:t>Body Parameters</w:t>
       </w:r>
       <w:r>
-        <w:t xml:space="preserve">: sender_id, recipient_id, message, </w:t>
+        <w:t xml:space="preserve">: </w:t>
+      </w:r>
+      <w:proofErr w:type="spellStart"/>
+      <w:r>
+        <w:t>sender_id</w:t>
+      </w:r>
+      <w:proofErr w:type="spellEnd"/>
+      <w:r>
+        <w:t xml:space="preserve">, </w:t>
+      </w:r>
+      <w:proofErr w:type="spellStart"/>
+      <w:r>
+        <w:t>sender_name</w:t>
+      </w:r>
+      <w:proofErr w:type="spellEnd"/>
+      <w:r>
+        <w:t xml:space="preserve">, </w:t>
+      </w:r>
+      <w:proofErr w:type="spellStart"/>
+      <w:r>
+        <w:t>recipient_id</w:t>
+      </w:r>
+      <w:proofErr w:type="spellEnd"/>
+      <w:r>
+        <w:t xml:space="preserve">, message, </w:t>
       </w:r>
       <w:proofErr w:type="spellStart"/>
       <w:r>
@@ -1174,7 +1221,142 @@
       <w:r>
         <w:t xml:space="preserve"> – Get all messages related to user Id</w:t>
       </w:r>
+      <w:r>
+        <w:t>. (This is used for notification setting)</w:t>
+      </w:r>
     </w:p>
+    <w:p>
+      <w:pPr>
+        <w:pStyle w:val="Heading2"/>
+      </w:pPr>
+      <w:proofErr w:type="gramStart"/>
+      <w:r>
+        <w:t xml:space="preserve">- </w:t>
+      </w:r>
+      <w:proofErr w:type="spellStart"/>
+      <w:r>
+        <w:t>Faq</w:t>
+      </w:r>
+      <w:proofErr w:type="spellEnd"/>
+      <w:proofErr w:type="gramEnd"/>
+    </w:p>
+    <w:p>
+      <w:r>
+        <w:t xml:space="preserve">  - GET /</w:t>
+      </w:r>
+      <w:proofErr w:type="spellStart"/>
+      <w:proofErr w:type="gramStart"/>
+      <w:r>
+        <w:t>faq</w:t>
+      </w:r>
+      <w:proofErr w:type="spellEnd"/>
+      <w:r>
+        <w:t xml:space="preserve">  -</w:t>
+      </w:r>
+      <w:proofErr w:type="gramEnd"/>
+      <w:r>
+        <w:t xml:space="preserve"> GET ALL FAQs</w:t>
+      </w:r>
+    </w:p>
+    <w:p>
+      <w:r>
+        <w:t xml:space="preserve">  - POST /</w:t>
+      </w:r>
+      <w:proofErr w:type="spellStart"/>
+      <w:proofErr w:type="gramStart"/>
+      <w:r>
+        <w:t>faq</w:t>
+      </w:r>
+      <w:proofErr w:type="spellEnd"/>
+      <w:proofErr w:type="gramEnd"/>
+      <w:r>
+        <w:t xml:space="preserve"> – Create a new FAQ</w:t>
+      </w:r>
+    </w:p>
+    <w:p>
+      <w:r>
+        <w:t xml:space="preserve">     </w:t>
+      </w:r>
+      <w:r>
+        <w:rPr>
+          <w:highlight w:val="lightGray"/>
+        </w:rPr>
+        <w:t>Body Parameters</w:t>
+      </w:r>
+      <w:r>
+        <w:t>:</w:t>
+      </w:r>
+      <w:r>
+        <w:t xml:space="preserve"> question, answer</w:t>
+      </w:r>
+    </w:p>
+    <w:p>
+      <w:r>
+        <w:t xml:space="preserve"> - </w:t>
+      </w:r>
+      <w:proofErr w:type="gramStart"/>
+      <w:r>
+        <w:t>PATCH  /</w:t>
+      </w:r>
+      <w:proofErr w:type="spellStart"/>
+      <w:proofErr w:type="gramEnd"/>
+      <w:r>
+        <w:t>faq</w:t>
+      </w:r>
+      <w:proofErr w:type="spellEnd"/>
+      <w:r>
+        <w:t>/:</w:t>
+      </w:r>
+      <w:proofErr w:type="spellStart"/>
+      <w:r>
+        <w:t>faq_id</w:t>
+      </w:r>
+      <w:proofErr w:type="spellEnd"/>
+      <w:r>
+        <w:t xml:space="preserve"> – Update an existing FAQ</w:t>
+      </w:r>
+    </w:p>
+    <w:p>
+      <w:r>
+        <w:t xml:space="preserve">    </w:t>
+      </w:r>
+      <w:r>
+        <w:rPr>
+          <w:highlight w:val="lightGray"/>
+        </w:rPr>
+        <w:t>Body Parameters</w:t>
+      </w:r>
+      <w:r>
+        <w:t>: question, answer</w:t>
+      </w:r>
+      <w:r>
+        <w:t>, status</w:t>
+      </w:r>
+    </w:p>
+    <w:p>
+      <w:r>
+        <w:t>- DELETE /</w:t>
+      </w:r>
+      <w:proofErr w:type="spellStart"/>
+      <w:r>
+        <w:t>faq</w:t>
+      </w:r>
+      <w:proofErr w:type="spellEnd"/>
+      <w:r>
+        <w:t>/:</w:t>
+      </w:r>
+      <w:proofErr w:type="spellStart"/>
+      <w:r>
+        <w:t>faq_id</w:t>
+      </w:r>
+      <w:proofErr w:type="spellEnd"/>
+      <w:r>
+        <w:t xml:space="preserve"> – Delete an FAQ</w:t>
+      </w:r>
+      <w:bookmarkStart w:id="0" w:name="_GoBack"/>
+      <w:bookmarkEnd w:id="0"/>
+    </w:p>
+    <w:p/>
     <w:sectPr>
       <w:pgSz w:w="12240" w:h="15840"/>
       <w:pgMar w:top="1440" w:right="1800" w:bottom="1440" w:left="1800" w:header="720" w:footer="720" w:gutter="0"/>
@@ -1358,6 +1540,232 @@
       </w:rPr>
     </w:lvl>
   </w:abstractNum>
+  <w:abstractNum w:abstractNumId="9" w15:restartNumberingAfterBreak="0">
+    <w:nsid w:val="1B943221"/>
+    <w:multiLevelType w:val="hybridMultilevel"/>
+    <w:tmpl w:val="91C25B86"/>
+    <w:lvl w:ilvl="0" w:tplc="BEEE3884">
+      <w:start w:val="2"/>
+      <w:numFmt w:val="bullet"/>
+      <w:lvlText w:val="-"/>
+      <w:lvlJc w:val="left"/>
+      <w:pPr>
+        <w:ind w:left="405" w:hanging="360"/>
+      </w:pPr>
+      <w:rPr>
+        <w:rFonts w:ascii="Cambria" w:eastAsiaTheme="minorEastAsia" w:hAnsi="Cambria" w:cstheme="minorBidi" w:hint="default"/>
+      </w:rPr>
+    </w:lvl>
+    <w:lvl w:ilvl="1" w:tplc="04090003" w:tentative="1">
+      <w:start w:val="1"/>
+      <w:numFmt w:val="bullet"/>
+      <w:lvlText w:val="o"/>
+      <w:lvlJc w:val="left"/>
+      <w:pPr>
+        <w:ind w:left="1125" w:hanging="360"/>
+      </w:pPr>
+      <w:rPr>
+        <w:rFonts w:ascii="Courier New" w:hAnsi="Courier New" w:cs="Courier New" w:hint="default"/>
+      </w:rPr>
+    </w:lvl>
+    <w:lvl w:ilvl="2" w:tplc="04090005" w:tentative="1">
+      <w:start w:val="1"/>
+      <w:numFmt w:val="bullet"/>
+      <w:lvlText w:val=""/>
+      <w:lvlJc w:val="left"/>
+      <w:pPr>
+        <w:ind w:left="1845" w:hanging="360"/>
+      </w:pPr>
+      <w:rPr>
+        <w:rFonts w:ascii="Wingdings" w:hAnsi="Wingdings" w:hint="default"/>
+      </w:rPr>
+    </w:lvl>
+    <w:lvl w:ilvl="3" w:tplc="04090001" w:tentative="1">
+      <w:start w:val="1"/>
+      <w:numFmt w:val="bullet"/>
+      <w:lvlText w:val=""/>
+      <w:lvlJc w:val="left"/>
+      <w:pPr>
+        <w:ind w:left="2565" w:hanging="360"/>
+      </w:pPr>
+      <w:rPr>
+        <w:rFonts w:ascii="Symbol" w:hAnsi="Symbol" w:hint="default"/>
+      </w:rPr>
+    </w:lvl>
+    <w:lvl w:ilvl="4" w:tplc="04090003" w:tentative="1">
+      <w:start w:val="1"/>
+      <w:numFmt w:val="bullet"/>
+      <w:lvlText w:val="o"/>
+      <w:lvlJc w:val="left"/>
+      <w:pPr>
+        <w:ind w:left="3285" w:hanging="360"/>
+      </w:pPr>
+      <w:rPr>
+        <w:rFonts w:ascii="Courier New" w:hAnsi="Courier New" w:cs="Courier New" w:hint="default"/>
+      </w:rPr>
+    </w:lvl>
+    <w:lvl w:ilvl="5" w:tplc="04090005" w:tentative="1">
+      <w:start w:val="1"/>
+      <w:numFmt w:val="bullet"/>
+      <w:lvlText w:val=""/>
+      <w:lvlJc w:val="left"/>
+      <w:pPr>
+        <w:ind w:left="4005" w:hanging="360"/>
+      </w:pPr>
+      <w:rPr>
+        <w:rFonts w:ascii="Wingdings" w:hAnsi="Wingdings" w:hint="default"/>
+      </w:rPr>
+    </w:lvl>
+    <w:lvl w:ilvl="6" w:tplc="04090001" w:tentative="1">
+      <w:start w:val="1"/>
+      <w:numFmt w:val="bullet"/>
+      <w:lvlText w:val=""/>
+      <w:lvlJc w:val="left"/>
+      <w:pPr>
+        <w:ind w:left="4725" w:hanging="360"/>
+      </w:pPr>
+      <w:rPr>
+        <w:rFonts w:ascii="Symbol" w:hAnsi="Symbol" w:hint="default"/>
+      </w:rPr>
+    </w:lvl>
+    <w:lvl w:ilvl="7" w:tplc="04090003" w:tentative="1">
+      <w:start w:val="1"/>
+      <w:numFmt w:val="bullet"/>
+      <w:lvlText w:val="o"/>
+      <w:lvlJc w:val="left"/>
+      <w:pPr>
+        <w:ind w:left="5445" w:hanging="360"/>
+      </w:pPr>
+      <w:rPr>
+        <w:rFonts w:ascii="Courier New" w:hAnsi="Courier New" w:cs="Courier New" w:hint="default"/>
+      </w:rPr>
+    </w:lvl>
+    <w:lvl w:ilvl="8" w:tplc="04090005" w:tentative="1">
+      <w:start w:val="1"/>
+      <w:numFmt w:val="bullet"/>
+      <w:lvlText w:val=""/>
+      <w:lvlJc w:val="left"/>
+      <w:pPr>
+        <w:ind w:left="6165" w:hanging="360"/>
+      </w:pPr>
+      <w:rPr>
+        <w:rFonts w:ascii="Wingdings" w:hAnsi="Wingdings" w:hint="default"/>
+      </w:rPr>
+    </w:lvl>
+  </w:abstractNum>
+  <w:abstractNum w:abstractNumId="10" w15:restartNumberingAfterBreak="0">
+    <w:nsid w:val="739D27D5"/>
+    <w:multiLevelType w:val="hybridMultilevel"/>
+    <w:tmpl w:val="9C18B41E"/>
+    <w:lvl w:ilvl="0" w:tplc="9878E402">
+      <w:start w:val="2"/>
+      <w:numFmt w:val="bullet"/>
+      <w:lvlText w:val="-"/>
+      <w:lvlJc w:val="left"/>
+      <w:pPr>
+        <w:ind w:left="405" w:hanging="360"/>
+      </w:pPr>
+      <w:rPr>
+        <w:rFonts w:ascii="Cambria" w:eastAsiaTheme="minorEastAsia" w:hAnsi="Cambria" w:cstheme="minorBidi" w:hint="default"/>
+      </w:rPr>
+    </w:lvl>
+    <w:lvl w:ilvl="1" w:tplc="04090003" w:tentative="1">
+      <w:start w:val="1"/>
+      <w:numFmt w:val="bullet"/>
+      <w:lvlText w:val="o"/>
+      <w:lvlJc w:val="left"/>
+      <w:pPr>
+        <w:ind w:left="1125" w:hanging="360"/>
+      </w:pPr>
+      <w:rPr>
+        <w:rFonts w:ascii="Courier New" w:hAnsi="Courier New" w:cs="Courier New" w:hint="default"/>
+      </w:rPr>
+    </w:lvl>
+    <w:lvl w:ilvl="2" w:tplc="04090005" w:tentative="1">
+      <w:start w:val="1"/>
+      <w:numFmt w:val="bullet"/>
+      <w:lvlText w:val=""/>
+      <w:lvlJc w:val="left"/>
+      <w:pPr>
+        <w:ind w:left="1845" w:hanging="360"/>
+      </w:pPr>
+      <w:rPr>
+        <w:rFonts w:ascii="Wingdings" w:hAnsi="Wingdings" w:hint="default"/>
+      </w:rPr>
+    </w:lvl>
+    <w:lvl w:ilvl="3" w:tplc="04090001" w:tentative="1">
+      <w:start w:val="1"/>
+      <w:numFmt w:val="bullet"/>
+      <w:lvlText w:val=""/>
+      <w:lvlJc w:val="left"/>
+      <w:pPr>
+        <w:ind w:left="2565" w:hanging="360"/>
+      </w:pPr>
+      <w:rPr>
+        <w:rFonts w:ascii="Symbol" w:hAnsi="Symbol" w:hint="default"/>
+      </w:rPr>
+    </w:lvl>
+    <w:lvl w:ilvl="4" w:tplc="04090003" w:tentative="1">
+      <w:start w:val="1"/>
+      <w:numFmt w:val="bullet"/>
+      <w:lvlText w:val="o"/>
+      <w:lvlJc w:val="left"/>
+      <w:pPr>
+        <w:ind w:left="3285" w:hanging="360"/>
+      </w:pPr>
+      <w:rPr>
+        <w:rFonts w:ascii="Courier New" w:hAnsi="Courier New" w:cs="Courier New" w:hint="default"/>
+      </w:rPr>
+    </w:lvl>
+    <w:lvl w:ilvl="5" w:tplc="04090005" w:tentative="1">
+      <w:start w:val="1"/>
+      <w:numFmt w:val="bullet"/>
+      <w:lvlText w:val=""/>
+      <w:lvlJc w:val="left"/>
+      <w:pPr>
+        <w:ind w:left="4005" w:hanging="360"/>
+      </w:pPr>
+      <w:rPr>
+        <w:rFonts w:ascii="Wingdings" w:hAnsi="Wingdings" w:hint="default"/>
+      </w:rPr>
+    </w:lvl>
+    <w:lvl w:ilvl="6" w:tplc="04090001" w:tentative="1">
+      <w:start w:val="1"/>
+      <w:numFmt w:val="bullet"/>
+      <w:lvlText w:val=""/>
+      <w:lvlJc w:val="left"/>
+      <w:pPr>
+        <w:ind w:left="4725" w:hanging="360"/>
+      </w:pPr>
+      <w:rPr>
+        <w:rFonts w:ascii="Symbol" w:hAnsi="Symbol" w:hint="default"/>
+      </w:rPr>
+    </w:lvl>
+    <w:lvl w:ilvl="7" w:tplc="04090003" w:tentative="1">
+      <w:start w:val="1"/>
+      <w:numFmt w:val="bullet"/>
+      <w:lvlText w:val="o"/>
+      <w:lvlJc w:val="left"/>
+      <w:pPr>
+        <w:ind w:left="5445" w:hanging="360"/>
+      </w:pPr>
+      <w:rPr>
+        <w:rFonts w:ascii="Courier New" w:hAnsi="Courier New" w:cs="Courier New" w:hint="default"/>
+      </w:rPr>
+    </w:lvl>
+    <w:lvl w:ilvl="8" w:tplc="04090005" w:tentative="1">
+      <w:start w:val="1"/>
+      <w:numFmt w:val="bullet"/>
+      <w:lvlText w:val=""/>
+      <w:lvlJc w:val="left"/>
+      <w:pPr>
+        <w:ind w:left="6165" w:hanging="360"/>
+      </w:pPr>
+      <w:rPr>
+        <w:rFonts w:ascii="Wingdings" w:hAnsi="Wingdings" w:hint="default"/>
+      </w:rPr>
+    </w:lvl>
+  </w:abstractNum>
   <w:num w:numId="1">
     <w:abstractNumId w:val="8"/>
   </w:num>
@@ -1384,6 +1792,12 @@
   </w:num>
   <w:num w:numId="9">
     <w:abstractNumId w:val="0"/>
+  </w:num>
+  <w:num w:numId="10">
+    <w:abstractNumId w:val="10"/>
+  </w:num>
+  <w:num w:numId="11">
+    <w:abstractNumId w:val="9"/>
   </w:num>
 </w:numbering>
 </file>
@@ -13091,7 +13505,7 @@
 </file>
 
 <file path=customXml/itemProps1.xml><?xml version="1.0" encoding="utf-8"?>
-<ds:datastoreItem xmlns:ds="http://schemas.openxmlformats.org/officeDocument/2006/customXml" ds:itemID="{6C9AB552-5E22-4FA8-A34A-15FAA8B9CC75}">
+<ds:datastoreItem xmlns:ds="http://schemas.openxmlformats.org/officeDocument/2006/customXml" ds:itemID="{CF6B1638-3C7D-4435-B9E4-FAE934904766}">
   <ds:schemaRefs>
     <ds:schemaRef ds:uri="http://schemas.openxmlformats.org/officeDocument/2006/bibliography"/>
   </ds:schemaRefs>

</xml_diff>

<commit_message>
add feature of Suggestion
</commit_message>
<xml_diff>
--- a/Architecture.docx
+++ b/Architecture.docx
@@ -352,6 +352,128 @@
     </w:p>
     <w:p>
       <w:pPr>
+        <w:pStyle w:val="Heading2"/>
+      </w:pPr>
+      <w:proofErr w:type="gramStart"/>
+      <w:r>
+        <w:t xml:space="preserve">- </w:t>
+      </w:r>
+      <w:proofErr w:type="spellStart"/>
+      <w:r>
+        <w:t>Faq</w:t>
+      </w:r>
+      <w:proofErr w:type="spellEnd"/>
+      <w:proofErr w:type="gramEnd"/>
+    </w:p>
+    <w:p>
+      <w:r>
+        <w:t>Columns:</w:t>
+      </w:r>
+    </w:p>
+    <w:p>
+      <w:r>
+        <w:t xml:space="preserve">  - </w:t>
+      </w:r>
+      <w:proofErr w:type="gramStart"/>
+      <w:r>
+        <w:t>question</w:t>
+      </w:r>
+      <w:proofErr w:type="gramEnd"/>
+    </w:p>
+    <w:p>
+      <w:r>
+        <w:t xml:space="preserve">  - </w:t>
+      </w:r>
+      <w:r>
+        <w:t>answer</w:t>
+      </w:r>
+      <w:bookmarkStart w:id="0" w:name="_GoBack"/>
+      <w:bookmarkEnd w:id="0"/>
+    </w:p>
+    <w:p>
+      <w:r>
+        <w:t xml:space="preserve">  - </w:t>
+      </w:r>
+      <w:proofErr w:type="gramStart"/>
+      <w:r>
+        <w:t>status</w:t>
+      </w:r>
+      <w:proofErr w:type="gramEnd"/>
+      <w:r>
+        <w:t xml:space="preserve"> (‘</w:t>
+      </w:r>
+      <w:r>
+        <w:t>active</w:t>
+      </w:r>
+      <w:r>
+        <w:t>, ‘</w:t>
+      </w:r>
+      <w:r>
+        <w:t>inactive</w:t>
+      </w:r>
+      <w:r>
+        <w:t xml:space="preserve">) </w:t>
+      </w:r>
+    </w:p>
+    <w:p/>
+    <w:p>
+      <w:pPr>
+        <w:pStyle w:val="Heading2"/>
+      </w:pPr>
+      <w:r>
+        <w:t xml:space="preserve">- </w:t>
+      </w:r>
+      <w:r>
+        <w:t>Suggestion</w:t>
+      </w:r>
+    </w:p>
+    <w:p>
+      <w:r>
+        <w:t>Columns:</w:t>
+      </w:r>
+    </w:p>
+    <w:p>
+      <w:r>
+        <w:t xml:space="preserve">  - </w:t>
+      </w:r>
+      <w:proofErr w:type="spellStart"/>
+      <w:r>
+        <w:t>user_id</w:t>
+      </w:r>
+      <w:proofErr w:type="spellEnd"/>
+      <w:r>
+        <w:t xml:space="preserve"> (Users.id)</w:t>
+      </w:r>
+    </w:p>
+    <w:p>
+      <w:r>
+        <w:lastRenderedPageBreak/>
+        <w:t xml:space="preserve">  - </w:t>
+      </w:r>
+      <w:proofErr w:type="gramStart"/>
+      <w:r>
+        <w:t>suggestion</w:t>
+      </w:r>
+      <w:proofErr w:type="gramEnd"/>
+    </w:p>
+    <w:p>
+      <w:r>
+        <w:t xml:space="preserve"> </w:t>
+      </w:r>
+      <w:r>
+        <w:t xml:space="preserve"> - </w:t>
+      </w:r>
+      <w:proofErr w:type="gramStart"/>
+      <w:r>
+        <w:t>status</w:t>
+      </w:r>
+      <w:proofErr w:type="gramEnd"/>
+      <w:r>
+        <w:t xml:space="preserve"> (‘pending’, ‘reviewed’) </w:t>
+      </w:r>
+    </w:p>
+    <w:p>
+      <w:pPr>
         <w:pStyle w:val="Heading1"/>
       </w:pPr>
       <w:r>
@@ -366,6 +488,7 @@
         <w:t>- User</w:t>
       </w:r>
     </w:p>
+    <w:p/>
     <w:p>
       <w:r>
         <w:t xml:space="preserve"> </w:t>
@@ -485,7 +608,6 @@
     </w:p>
     <w:p>
       <w:r>
-        <w:lastRenderedPageBreak/>
         <w:br/>
         <w:t xml:space="preserve">  - GET /user/</w:t>
       </w:r>
@@ -648,6 +770,7 @@
         <w:t>- Deed</w:t>
       </w:r>
     </w:p>
+    <w:p/>
     <w:p>
       <w:r>
         <w:t xml:space="preserve">  - GET /deed – Get all deeds</w:t>
@@ -731,6 +854,7 @@
     </w:p>
     <w:p>
       <w:r>
+        <w:lastRenderedPageBreak/>
         <w:br/>
         <w:t xml:space="preserve">  - PATCH /deed/</w:t>
       </w:r>
@@ -933,7 +1057,6 @@
     </w:p>
     <w:p>
       <w:r>
-        <w:lastRenderedPageBreak/>
         <w:t xml:space="preserve">- </w:t>
       </w:r>
       <w:r>
@@ -1048,6 +1171,7 @@
         <w:t>- Dispute</w:t>
       </w:r>
     </w:p>
+    <w:p/>
     <w:p>
       <w:r>
         <w:t xml:space="preserve">  - POST /dispute/create – Create a dispute.</w:t>
@@ -1128,9 +1252,11 @@
         <w:pStyle w:val="Heading2"/>
       </w:pPr>
       <w:r>
+        <w:lastRenderedPageBreak/>
         <w:t>- Log</w:t>
       </w:r>
     </w:p>
+    <w:p/>
     <w:p>
       <w:r>
         <w:t xml:space="preserve">  - POST /log/create – Create a message for the recipient.</w:t>
@@ -1240,6 +1366,7 @@
       <w:proofErr w:type="spellEnd"/>
       <w:proofErr w:type="gramEnd"/>
     </w:p>
+    <w:p/>
     <w:p>
       <w:r>
         <w:t xml:space="preserve">  - GET /</w:t>
@@ -1334,6 +1461,12 @@
       </w:r>
     </w:p>
     <w:p>
+      <w:pPr>
+        <w:rPr>
+          <w:b/>
+          <w:bCs/>
+        </w:rPr>
+      </w:pPr>
       <w:r>
         <w:t>- DELETE /</w:t>
       </w:r>
@@ -1353,9 +1486,159 @@
       <w:r>
         <w:t xml:space="preserve"> – Delete an FAQ</w:t>
       </w:r>
-      <w:bookmarkStart w:id="0" w:name="_GoBack"/>
-      <w:bookmarkEnd w:id="0"/>
     </w:p>
+    <w:p>
+      <w:pPr>
+        <w:pStyle w:val="Heading2"/>
+      </w:pPr>
+      <w:r>
+        <w:t xml:space="preserve">- </w:t>
+      </w:r>
+      <w:r>
+        <w:t>Suggestion</w:t>
+      </w:r>
+    </w:p>
+    <w:p/>
+    <w:p>
+      <w:r>
+        <w:t xml:space="preserve">  - GET /</w:t>
+      </w:r>
+      <w:proofErr w:type="gramStart"/>
+      <w:r>
+        <w:t>suggestion</w:t>
+      </w:r>
+      <w:r>
+        <w:t xml:space="preserve">  -</w:t>
+      </w:r>
+      <w:proofErr w:type="gramEnd"/>
+      <w:r>
+        <w:t xml:space="preserve"> GET ALL </w:t>
+      </w:r>
+      <w:r>
+        <w:t>Suggestions</w:t>
+      </w:r>
+    </w:p>
+    <w:p>
+      <w:r>
+        <w:t xml:space="preserve">  - POST /</w:t>
+      </w:r>
+      <w:r>
+        <w:t>suggestion</w:t>
+      </w:r>
+      <w:r>
+        <w:t xml:space="preserve"> – Create a new FAQ</w:t>
+      </w:r>
+    </w:p>
+    <w:p>
+      <w:r>
+        <w:t xml:space="preserve">     </w:t>
+      </w:r>
+      <w:r>
+        <w:rPr>
+          <w:highlight w:val="lightGray"/>
+        </w:rPr>
+        <w:t>Body Parameters</w:t>
+      </w:r>
+      <w:r>
+        <w:t xml:space="preserve">: </w:t>
+      </w:r>
+      <w:proofErr w:type="spellStart"/>
+      <w:r>
+        <w:t>user_id</w:t>
+      </w:r>
+      <w:proofErr w:type="spellEnd"/>
+      <w:r>
+        <w:t xml:space="preserve">, </w:t>
+      </w:r>
+      <w:r>
+        <w:t>suggestion</w:t>
+      </w:r>
+    </w:p>
+    <w:p>
+      <w:r>
+        <w:t xml:space="preserve"> - </w:t>
+      </w:r>
+      <w:proofErr w:type="gramStart"/>
+      <w:r>
+        <w:t>PATCH  /</w:t>
+      </w:r>
+      <w:proofErr w:type="gramEnd"/>
+      <w:r>
+        <w:t xml:space="preserve"> </w:t>
+      </w:r>
+      <w:r>
+        <w:t xml:space="preserve">suggestion </w:t>
+      </w:r>
+      <w:r>
+        <w:t>/:</w:t>
+      </w:r>
+      <w:r>
+        <w:t xml:space="preserve"> </w:t>
+      </w:r>
+      <w:proofErr w:type="spellStart"/>
+      <w:r>
+        <w:t>suggestion</w:t>
+      </w:r>
+      <w:r>
+        <w:t>_id</w:t>
+      </w:r>
+      <w:proofErr w:type="spellEnd"/>
+      <w:r>
+        <w:t xml:space="preserve"> </w:t>
+      </w:r>
+      <w:r>
+        <w:t>– Update an existing FAQ</w:t>
+      </w:r>
+    </w:p>
+    <w:p>
+      <w:r>
+        <w:t xml:space="preserve">    </w:t>
+      </w:r>
+      <w:r>
+        <w:rPr>
+          <w:highlight w:val="lightGray"/>
+        </w:rPr>
+        <w:t>Body Parameters</w:t>
+      </w:r>
+      <w:r>
+        <w:t xml:space="preserve">: </w:t>
+      </w:r>
+      <w:r>
+        <w:t>suggestion</w:t>
+      </w:r>
+      <w:r>
+        <w:t>, status</w:t>
+      </w:r>
+    </w:p>
+    <w:p>
+      <w:r>
+        <w:t>- DELETE /</w:t>
+      </w:r>
+      <w:r>
+        <w:t xml:space="preserve"> </w:t>
+      </w:r>
+      <w:r>
+        <w:t xml:space="preserve">suggestion </w:t>
+      </w:r>
+      <w:r>
+        <w:t>/:</w:t>
+      </w:r>
+      <w:r>
+        <w:t xml:space="preserve"> </w:t>
+      </w:r>
+      <w:proofErr w:type="spellStart"/>
+      <w:r>
+        <w:t>suggestion_id</w:t>
+      </w:r>
+      <w:proofErr w:type="spellEnd"/>
+      <w:r>
+        <w:t xml:space="preserve"> </w:t>
+      </w:r>
+      <w:r>
+        <w:t>– Delete an FAQ</w:t>
+      </w:r>
+    </w:p>
+    <w:p/>
     <w:p/>
     <w:sectPr>
       <w:pgSz w:w="12240" w:h="15840"/>
@@ -13505,7 +13788,7 @@
 </file>
 
 <file path=customXml/itemProps1.xml><?xml version="1.0" encoding="utf-8"?>
-<ds:datastoreItem xmlns:ds="http://schemas.openxmlformats.org/officeDocument/2006/customXml" ds:itemID="{CF6B1638-3C7D-4435-B9E4-FAE934904766}">
+<ds:datastoreItem xmlns:ds="http://schemas.openxmlformats.org/officeDocument/2006/customXml" ds:itemID="{6BD12A81-2794-4156-BFB2-D781AAD4C6AE}">
   <ds:schemaRefs>
     <ds:schemaRef ds:uri="http://schemas.openxmlformats.org/officeDocument/2006/bibliography"/>
   </ds:schemaRefs>

</xml_diff>

<commit_message>
Complete V1, change workflow of request, release funds, save file on the server in the case of submit
</commit_message>
<xml_diff>
--- a/Architecture.docx
+++ b/Architecture.docx
@@ -382,13 +382,8 @@
     </w:p>
     <w:p>
       <w:r>
-        <w:t xml:space="preserve">  - </w:t>
-      </w:r>
-      <w:r>
-        <w:t>answer</w:t>
-      </w:r>
-      <w:bookmarkStart w:id="0" w:name="_GoBack"/>
-      <w:bookmarkEnd w:id="0"/>
+        <w:t xml:space="preserve">  - answer</w:t>
+      </w:r>
     </w:p>
     <w:p>
       <w:r>
@@ -400,19 +395,7 @@
       </w:r>
       <w:proofErr w:type="gramEnd"/>
       <w:r>
-        <w:t xml:space="preserve"> (‘</w:t>
-      </w:r>
-      <w:r>
-        <w:t>active</w:t>
-      </w:r>
-      <w:r>
-        <w:t>, ‘</w:t>
-      </w:r>
-      <w:r>
-        <w:t>inactive</w:t>
-      </w:r>
-      <w:r>
-        <w:t xml:space="preserve">) </w:t>
+        <w:t xml:space="preserve"> (‘active, ‘inactive) </w:t>
       </w:r>
     </w:p>
     <w:p/>
@@ -421,10 +404,7 @@
         <w:pStyle w:val="Heading2"/>
       </w:pPr>
       <w:r>
-        <w:t xml:space="preserve">- </w:t>
-      </w:r>
-      <w:r>
-        <w:t>Suggestion</w:t>
+        <w:t>- Suggestion</w:t>
       </w:r>
     </w:p>
     <w:p>
@@ -870,27 +850,35 @@
     <w:p/>
     <w:p>
       <w:r>
-        <w:t xml:space="preserve"> </w:t>
-      </w:r>
-      <w:r>
-        <w:t xml:space="preserve"> </w:t>
-      </w:r>
-      <w:r>
-        <w:t>- POST /deed/</w:t>
+        <w:t xml:space="preserve">  - POST /deed/</w:t>
       </w:r>
       <w:proofErr w:type="spellStart"/>
       <w:r>
         <w:t>requestFunds</w:t>
       </w:r>
+      <w:r>
+        <w:t>Before</w:t>
+      </w:r>
       <w:proofErr w:type="spellEnd"/>
       <w:r>
-        <w:t xml:space="preserve"> – Buyer can request full funds or </w:t>
-      </w:r>
-      <w:r>
-        <w:t xml:space="preserve">a </w:t>
-      </w:r>
-      <w:r>
-        <w:t>milestone</w:t>
+        <w:t xml:space="preserve"> – </w:t>
+      </w:r>
+      <w:r>
+        <w:t xml:space="preserve">check its </w:t>
+      </w:r>
+      <w:proofErr w:type="spellStart"/>
+      <w:r>
+        <w:t>possilbility</w:t>
+      </w:r>
+      <w:proofErr w:type="spellEnd"/>
+      <w:r>
+        <w:t xml:space="preserve"> to request funds (</w:t>
+      </w:r>
+      <w:r>
+        <w:t>Buyer can request full funds or a milestone</w:t>
+      </w:r>
+      <w:r>
+        <w:t>)</w:t>
       </w:r>
     </w:p>
     <w:p>
@@ -931,15 +919,185 @@
     <w:p/>
     <w:p>
       <w:r>
+        <w:t xml:space="preserve"> </w:t>
+      </w:r>
+      <w:r>
+        <w:t xml:space="preserve"> </w:t>
+      </w:r>
+      <w:r>
+        <w:t>- POST /deed/</w:t>
+      </w:r>
+      <w:proofErr w:type="spellStart"/>
+      <w:r>
+        <w:t>requestFunds</w:t>
+      </w:r>
+      <w:r>
+        <w:t>After</w:t>
+      </w:r>
+      <w:proofErr w:type="spellEnd"/>
+      <w:r>
+        <w:t xml:space="preserve"> –</w:t>
+      </w:r>
+      <w:r>
+        <w:t xml:space="preserve"> After checking, update its state on the </w:t>
+      </w:r>
+      <w:proofErr w:type="gramStart"/>
+      <w:r>
+        <w:t>server(</w:t>
+      </w:r>
+      <w:proofErr w:type="gramEnd"/>
+      <w:r>
+        <w:t xml:space="preserve"> Buyer can request full funds or </w:t>
+      </w:r>
+      <w:r>
+        <w:t xml:space="preserve">a </w:t>
+      </w:r>
+      <w:r>
+        <w:t>milestone</w:t>
+      </w:r>
+      <w:r>
+        <w:t>)</w:t>
+      </w:r>
+    </w:p>
+    <w:p>
+      <w:r>
+        <w:t xml:space="preserve">      </w:t>
+      </w:r>
+      <w:r>
+        <w:rPr>
+          <w:highlight w:val="lightGray"/>
+        </w:rPr>
+        <w:t>Body Parameters</w:t>
+      </w:r>
+      <w:r>
+        <w:t xml:space="preserve">: </w:t>
+      </w:r>
+      <w:proofErr w:type="spellStart"/>
+      <w:r>
+        <w:t>user_id</w:t>
+      </w:r>
+      <w:proofErr w:type="spellEnd"/>
+      <w:r>
+        <w:t xml:space="preserve">, </w:t>
+      </w:r>
+      <w:proofErr w:type="spellStart"/>
+      <w:r>
+        <w:t>deed_id</w:t>
+      </w:r>
+      <w:proofErr w:type="spellEnd"/>
+      <w:r>
+        <w:t xml:space="preserve">, </w:t>
+      </w:r>
+      <w:proofErr w:type="spellStart"/>
+      <w:r>
+        <w:t>milestone_id</w:t>
+      </w:r>
+      <w:proofErr w:type="spellEnd"/>
+    </w:p>
+    <w:p/>
+    <w:p>
+      <w:r>
+        <w:t>- POST /deed/</w:t>
+      </w:r>
+      <w:proofErr w:type="spellStart"/>
+      <w:r>
+        <w:t>releaseFunds</w:t>
+      </w:r>
+      <w:r>
+        <w:t>Before</w:t>
+      </w:r>
+      <w:proofErr w:type="spellEnd"/>
+      <w:r>
+        <w:t xml:space="preserve"> - </w:t>
+      </w:r>
+      <w:r>
+        <w:t xml:space="preserve">– check its </w:t>
+      </w:r>
+      <w:proofErr w:type="spellStart"/>
+      <w:r>
+        <w:t>possilbility</w:t>
+      </w:r>
+      <w:proofErr w:type="spellEnd"/>
+      <w:r>
+        <w:t xml:space="preserve"> to request funds </w:t>
+      </w:r>
+      <w:r>
+        <w:t>(</w:t>
+      </w:r>
+      <w:r>
+        <w:t>Seller can release full funds or a milestone</w:t>
+      </w:r>
+      <w:r>
+        <w:t>)</w:t>
+      </w:r>
+    </w:p>
+    <w:p>
+      <w:r>
+        <w:t xml:space="preserve">      </w:t>
+      </w:r>
+      <w:r>
+        <w:rPr>
+          <w:highlight w:val="lightGray"/>
+        </w:rPr>
+        <w:t>Body Parameters</w:t>
+      </w:r>
+      <w:r>
+        <w:t xml:space="preserve">: </w:t>
+      </w:r>
+      <w:proofErr w:type="spellStart"/>
+      <w:r>
+        <w:t>user_id</w:t>
+      </w:r>
+      <w:proofErr w:type="spellEnd"/>
+      <w:r>
+        <w:t xml:space="preserve">, </w:t>
+      </w:r>
+      <w:proofErr w:type="spellStart"/>
+      <w:r>
+        <w:t>deed_id</w:t>
+      </w:r>
+      <w:proofErr w:type="spellEnd"/>
+      <w:r>
+        <w:t xml:space="preserve">, </w:t>
+      </w:r>
+      <w:proofErr w:type="spellStart"/>
+      <w:r>
+        <w:t>milestone_id</w:t>
+      </w:r>
+      <w:proofErr w:type="spellEnd"/>
+    </w:p>
+    <w:p/>
+    <w:p>
+      <w:r>
         <w:t xml:space="preserve">  - POST /deed/</w:t>
       </w:r>
       <w:proofErr w:type="spellStart"/>
       <w:r>
         <w:t>releaseFunds</w:t>
       </w:r>
+      <w:r>
+        <w:t>After</w:t>
+      </w:r>
       <w:proofErr w:type="spellEnd"/>
       <w:r>
-        <w:t xml:space="preserve"> - Seller can release full funds or a milestone</w:t>
+        <w:t xml:space="preserve"> - </w:t>
+      </w:r>
+      <w:r>
+        <w:t>After chec</w:t>
+      </w:r>
+      <w:bookmarkStart w:id="0" w:name="_GoBack"/>
+      <w:bookmarkEnd w:id="0"/>
+      <w:r>
+        <w:t>king, update its state on the server</w:t>
+      </w:r>
+      <w:r>
+        <w:t xml:space="preserve"> (</w:t>
+      </w:r>
+      <w:r>
+        <w:t>Seller can release full funds or a milestone</w:t>
+      </w:r>
+      <w:r>
+        <w:t>)</w:t>
       </w:r>
     </w:p>
     <w:p>
@@ -1168,6 +1326,7 @@
         <w:pStyle w:val="Heading2"/>
       </w:pPr>
       <w:r>
+        <w:lastRenderedPageBreak/>
         <w:t>- Dispute</w:t>
       </w:r>
     </w:p>
@@ -1252,7 +1411,6 @@
         <w:pStyle w:val="Heading2"/>
       </w:pPr>
       <w:r>
-        <w:lastRenderedPageBreak/>
         <w:t>- Log</w:t>
       </w:r>
     </w:p>
@@ -1411,10 +1569,7 @@
         <w:t>Body Parameters</w:t>
       </w:r>
       <w:r>
-        <w:t>:</w:t>
-      </w:r>
-      <w:r>
-        <w:t xml:space="preserve"> question, answer</w:t>
+        <w:t>: question, answer</w:t>
       </w:r>
     </w:p>
     <w:p>
@@ -1454,10 +1609,7 @@
         <w:t>Body Parameters</w:t>
       </w:r>
       <w:r>
-        <w:t>: question, answer</w:t>
-      </w:r>
-      <w:r>
-        <w:t>, status</w:t>
+        <w:t>: question, answer, status</w:t>
       </w:r>
     </w:p>
     <w:p>
@@ -1556,6 +1708,7 @@
     </w:p>
     <w:p>
       <w:r>
+        <w:lastRenderedPageBreak/>
         <w:t xml:space="preserve"> - </w:t>
       </w:r>
       <w:proofErr w:type="gramStart"/>
@@ -1577,10 +1730,7 @@
       </w:r>
       <w:proofErr w:type="spellStart"/>
       <w:r>
-        <w:t>suggestion</w:t>
-      </w:r>
-      <w:r>
-        <w:t>_id</w:t>
+        <w:t>suggestion_id</w:t>
       </w:r>
       <w:proofErr w:type="spellEnd"/>
       <w:r>
@@ -13788,7 +13938,7 @@
 </file>
 
 <file path=customXml/itemProps1.xml><?xml version="1.0" encoding="utf-8"?>
-<ds:datastoreItem xmlns:ds="http://schemas.openxmlformats.org/officeDocument/2006/customXml" ds:itemID="{6BD12A81-2794-4156-BFB2-D781AAD4C6AE}">
+<ds:datastoreItem xmlns:ds="http://schemas.openxmlformats.org/officeDocument/2006/customXml" ds:itemID="{E7513829-66DB-44CF-95FF-CE844C27B353}">
   <ds:schemaRefs>
     <ds:schemaRef ds:uri="http://schemas.openxmlformats.org/officeDocument/2006/bibliography"/>
   </ds:schemaRefs>

</xml_diff>